<commit_message>
Edit class responsibility doc for DAOFactoryMethod
</commit_message>
<xml_diff>
--- a/DAOFactoryMethod/DAOFactoryMethod.docx
+++ b/DAOFactoryMethod/DAOFactoryMethod.docx
@@ -57,16 +57,7 @@
           <w:sz w:val="24"/>
           <w:szCs w:val="24"/>
         </w:rPr>
-        <w:t>DAOFactoryMethod</w:t>
-      </w:r>
-      <w:r>
-        <w:rPr>
-          <w:rFonts w:ascii="Verdana" w:hAnsi="Verdana"/>
-          <w:b/>
-          <w:sz w:val="24"/>
-          <w:szCs w:val="24"/>
-        </w:rPr>
-        <w:t>Handler</w:t>
+        <w:t>DAOFactory</w:t>
       </w:r>
       <w:proofErr w:type="spellEnd"/>
       <w:r>
@@ -84,15 +75,47 @@
           <w:sz w:val="24"/>
           <w:szCs w:val="24"/>
         </w:rPr>
-        <w:t xml:space="preserve"> richiede l’accesso al data source per ottenere e memorizzare informazioni relative alle squadre di calcio e ai relativi calciatori</w:t>
-      </w:r>
-      <w:r>
-        <w:rPr>
-          <w:rFonts w:ascii="Verdana" w:hAnsi="Verdana"/>
-          <w:sz w:val="24"/>
-          <w:szCs w:val="24"/>
-        </w:rPr>
-        <w:t xml:space="preserve">. </w:t>
+        <w:t xml:space="preserve"> </w:t>
+      </w:r>
+      <w:r>
+        <w:rPr>
+          <w:rFonts w:ascii="Verdana" w:hAnsi="Verdana"/>
+          <w:sz w:val="24"/>
+          <w:szCs w:val="24"/>
+        </w:rPr>
+        <w:t>definisce</w:t>
+      </w:r>
+      <w:r>
+        <w:rPr>
+          <w:rFonts w:ascii="Verdana" w:hAnsi="Verdana"/>
+          <w:sz w:val="24"/>
+          <w:szCs w:val="24"/>
+        </w:rPr>
+        <w:t xml:space="preserve"> gli oggetti DAO che possono essere creati, </w:t>
+      </w:r>
+      <w:r>
+        <w:rPr>
+          <w:rFonts w:ascii="Verdana" w:hAnsi="Verdana"/>
+          <w:sz w:val="24"/>
+          <w:szCs w:val="24"/>
+        </w:rPr>
+        <w:t>incapsulando</w:t>
+      </w:r>
+      <w:r>
+        <w:rPr>
+          <w:rFonts w:ascii="Verdana" w:hAnsi="Verdana"/>
+          <w:sz w:val="24"/>
+          <w:szCs w:val="24"/>
+        </w:rPr>
+        <w:t xml:space="preserve"> l’informazione relativa a quali tecnologie di persistenza siano usate</w:t>
+      </w:r>
+      <w:r>
+        <w:rPr>
+          <w:rFonts w:ascii="Verdana" w:hAnsi="Verdana"/>
+          <w:sz w:val="24"/>
+          <w:szCs w:val="24"/>
+        </w:rPr>
+        <w:t>.</w:t>
       </w:r>
     </w:p>
     <w:p>
@@ -104,50 +127,6 @@
           <w:szCs w:val="24"/>
         </w:rPr>
       </w:pPr>
-      <w:proofErr w:type="spellStart"/>
-      <w:r>
-        <w:rPr>
-          <w:rFonts w:ascii="Verdana" w:hAnsi="Verdana"/>
-          <w:b/>
-          <w:sz w:val="24"/>
-          <w:szCs w:val="24"/>
-        </w:rPr>
-        <w:t>DAOFactory</w:t>
-      </w:r>
-      <w:proofErr w:type="spellEnd"/>
-      <w:r>
-        <w:rPr>
-          <w:rFonts w:ascii="Verdana" w:hAnsi="Verdana"/>
-          <w:b/>
-          <w:sz w:val="24"/>
-          <w:szCs w:val="24"/>
-        </w:rPr>
-        <w:t>:</w:t>
-      </w:r>
-      <w:r>
-        <w:rPr>
-          <w:rFonts w:ascii="Verdana" w:hAnsi="Verdana"/>
-          <w:sz w:val="24"/>
-          <w:szCs w:val="24"/>
-        </w:rPr>
-        <w:t xml:space="preserve"> </w:t>
-      </w:r>
-      <w:r>
-        <w:rPr>
-          <w:rFonts w:ascii="Verdana" w:hAnsi="Verdana"/>
-          <w:sz w:val="24"/>
-          <w:szCs w:val="24"/>
-        </w:rPr>
-        <w:t>indica gli oggetti DAO che possono essere creati, racchiudendo l’informazione relativa a quali tecnologie di persistenza siano usate</w:t>
-      </w:r>
-      <w:r>
-        <w:rPr>
-          <w:rFonts w:ascii="Verdana" w:hAnsi="Verdana"/>
-          <w:sz w:val="24"/>
-          <w:szCs w:val="24"/>
-        </w:rPr>
-        <w:t>.</w:t>
-      </w:r>
     </w:p>
     <w:p>
       <w:pPr>
@@ -184,7 +163,23 @@
           <w:sz w:val="24"/>
           <w:szCs w:val="24"/>
         </w:rPr>
-        <w:t xml:space="preserve">crea istanze di oggetti DAO che utilizzano la tecnologia </w:t>
+        <w:t xml:space="preserve">crea istanze di oggetti DAO che </w:t>
+      </w:r>
+      <w:r>
+        <w:rPr>
+          <w:rFonts w:ascii="Verdana" w:hAnsi="Verdana"/>
+          <w:sz w:val="24"/>
+          <w:szCs w:val="24"/>
+        </w:rPr>
+        <w:t>si interfacciano al DBMS</w:t>
+      </w:r>
+      <w:r>
+        <w:rPr>
+          <w:rFonts w:ascii="Verdana" w:hAnsi="Verdana"/>
+          <w:sz w:val="24"/>
+          <w:szCs w:val="24"/>
+        </w:rPr>
+        <w:t xml:space="preserve"> </w:t>
       </w:r>
       <w:proofErr w:type="spellStart"/>
       <w:r>
@@ -210,38 +205,11 @@
         <w:spacing w:after="0"/>
         <w:rPr>
           <w:rFonts w:ascii="Verdana" w:hAnsi="Verdana"/>
-          <w:sz w:val="24"/>
-          <w:szCs w:val="24"/>
-        </w:rPr>
-      </w:pPr>
-      <w:proofErr w:type="spellStart"/>
-      <w:r>
-        <w:rPr>
-          <w:rFonts w:ascii="Verdana" w:hAnsi="Verdana"/>
-          <w:b/>
-          <w:sz w:val="24"/>
-          <w:szCs w:val="24"/>
-        </w:rPr>
-        <w:t>FootballTeamDAO</w:t>
-      </w:r>
-      <w:proofErr w:type="spellEnd"/>
-      <w:r>
-        <w:rPr>
-          <w:rFonts w:ascii="Verdana" w:hAnsi="Verdana"/>
-          <w:b/>
-          <w:sz w:val="24"/>
-          <w:szCs w:val="24"/>
-        </w:rPr>
-        <w:t xml:space="preserve">: </w:t>
-      </w:r>
-      <w:r>
-        <w:rPr>
-          <w:rFonts w:ascii="Verdana" w:hAnsi="Verdana"/>
-          <w:sz w:val="24"/>
-          <w:szCs w:val="24"/>
-        </w:rPr>
-        <w:t>definisce le operazioni per la persistenza delle informazioni relative alle squadre di calcio.</w:t>
-      </w:r>
+          <w:b/>
+          <w:sz w:val="24"/>
+          <w:szCs w:val="24"/>
+        </w:rPr>
+      </w:pPr>
     </w:p>
     <w:p>
       <w:pPr>
@@ -296,7 +264,39 @@
           <w:sz w:val="24"/>
           <w:szCs w:val="24"/>
         </w:rPr>
-        <w:t xml:space="preserve"> implementando le operazioni per la persistenza degli oggetti con l’utilizzo della tecnologia </w:t>
+        <w:t xml:space="preserve"> implementando le operazioni</w:t>
+      </w:r>
+      <w:r>
+        <w:rPr>
+          <w:rFonts w:ascii="Verdana" w:hAnsi="Verdana"/>
+          <w:sz w:val="24"/>
+          <w:szCs w:val="24"/>
+        </w:rPr>
+        <w:t xml:space="preserve"> in modo tale che</w:t>
+      </w:r>
+      <w:r>
+        <w:rPr>
+          <w:rFonts w:ascii="Verdana" w:hAnsi="Verdana"/>
+          <w:sz w:val="24"/>
+          <w:szCs w:val="24"/>
+        </w:rPr>
+        <w:t xml:space="preserve"> </w:t>
+      </w:r>
+      <w:r>
+        <w:rPr>
+          <w:rFonts w:ascii="Verdana" w:hAnsi="Verdana"/>
+          <w:sz w:val="24"/>
+          <w:szCs w:val="24"/>
+        </w:rPr>
+        <w:t>si interfaccino con il DBMS</w:t>
+      </w:r>
+      <w:r>
+        <w:rPr>
+          <w:rFonts w:ascii="Verdana" w:hAnsi="Verdana"/>
+          <w:sz w:val="24"/>
+          <w:szCs w:val="24"/>
+        </w:rPr>
+        <w:t xml:space="preserve"> </w:t>
       </w:r>
       <w:proofErr w:type="spellStart"/>
       <w:r>
@@ -322,38 +322,11 @@
         <w:spacing w:after="0"/>
         <w:rPr>
           <w:rFonts w:ascii="Verdana" w:hAnsi="Verdana"/>
-          <w:sz w:val="24"/>
-          <w:szCs w:val="24"/>
-        </w:rPr>
-      </w:pPr>
-      <w:proofErr w:type="spellStart"/>
-      <w:r>
-        <w:rPr>
-          <w:rFonts w:ascii="Verdana" w:hAnsi="Verdana"/>
-          <w:b/>
-          <w:sz w:val="24"/>
-          <w:szCs w:val="24"/>
-        </w:rPr>
-        <w:t>FootballTeamTO</w:t>
-      </w:r>
-      <w:proofErr w:type="spellEnd"/>
-      <w:r>
-        <w:rPr>
-          <w:rFonts w:ascii="Verdana" w:hAnsi="Verdana"/>
-          <w:b/>
-          <w:sz w:val="24"/>
-          <w:szCs w:val="24"/>
-        </w:rPr>
-        <w:t xml:space="preserve">: </w:t>
-      </w:r>
-      <w:r>
-        <w:rPr>
-          <w:rFonts w:ascii="Verdana" w:hAnsi="Verdana"/>
-          <w:sz w:val="24"/>
-          <w:szCs w:val="24"/>
-        </w:rPr>
-        <w:t xml:space="preserve">definisce la struttura dati contenente tutte le informazioni relative ad una squadra di calcio. </w:t>
-      </w:r>
+          <w:b/>
+          <w:sz w:val="24"/>
+          <w:szCs w:val="24"/>
+        </w:rPr>
+      </w:pPr>
     </w:p>
     <w:p>
       <w:pPr>
@@ -372,7 +345,7 @@
           <w:sz w:val="24"/>
           <w:szCs w:val="24"/>
         </w:rPr>
-        <w:t>FootballerDAO</w:t>
+        <w:t>MysqlFootballerDAO</w:t>
       </w:r>
       <w:proofErr w:type="spellEnd"/>
       <w:r>
@@ -398,7 +371,59 @@
           <w:sz w:val="24"/>
           <w:szCs w:val="24"/>
         </w:rPr>
-        <w:t>definisce le operazioni per la persistenza delle informazioni relative ai calciatori.</w:t>
+        <w:t xml:space="preserve">concretizza l’interfaccia </w:t>
+      </w:r>
+      <w:proofErr w:type="spellStart"/>
+      <w:r>
+        <w:rPr>
+          <w:rFonts w:ascii="Verdana" w:hAnsi="Verdana"/>
+          <w:sz w:val="24"/>
+          <w:szCs w:val="24"/>
+        </w:rPr>
+        <w:t>Football</w:t>
+      </w:r>
+      <w:r>
+        <w:rPr>
+          <w:rFonts w:ascii="Verdana" w:hAnsi="Verdana"/>
+          <w:sz w:val="24"/>
+          <w:szCs w:val="24"/>
+        </w:rPr>
+        <w:t>er</w:t>
+      </w:r>
+      <w:r>
+        <w:rPr>
+          <w:rFonts w:ascii="Verdana" w:hAnsi="Verdana"/>
+          <w:sz w:val="24"/>
+          <w:szCs w:val="24"/>
+        </w:rPr>
+        <w:t>DAO</w:t>
+      </w:r>
+      <w:proofErr w:type="spellEnd"/>
+      <w:r>
+        <w:rPr>
+          <w:rFonts w:ascii="Verdana" w:hAnsi="Verdana"/>
+          <w:sz w:val="24"/>
+          <w:szCs w:val="24"/>
+        </w:rPr>
+        <w:t xml:space="preserve"> implementando le operazioni in modo tale che si interfaccino con il DBMS </w:t>
+      </w:r>
+      <w:proofErr w:type="spellStart"/>
+      <w:r>
+        <w:rPr>
+          <w:rFonts w:ascii="Verdana" w:hAnsi="Verdana"/>
+          <w:sz w:val="24"/>
+          <w:szCs w:val="24"/>
+        </w:rPr>
+        <w:t>Mysql</w:t>
+      </w:r>
+      <w:proofErr w:type="spellEnd"/>
+      <w:r>
+        <w:rPr>
+          <w:rFonts w:ascii="Verdana" w:hAnsi="Verdana"/>
+          <w:sz w:val="24"/>
+          <w:szCs w:val="24"/>
+        </w:rPr>
+        <w:t>.</w:t>
       </w:r>
     </w:p>
     <w:p>
@@ -406,74 +431,11 @@
         <w:spacing w:after="0"/>
         <w:rPr>
           <w:rFonts w:ascii="Verdana" w:hAnsi="Verdana"/>
-          <w:sz w:val="24"/>
-          <w:szCs w:val="24"/>
-        </w:rPr>
-      </w:pPr>
-      <w:proofErr w:type="spellStart"/>
-      <w:r>
-        <w:rPr>
-          <w:rFonts w:ascii="Verdana" w:hAnsi="Verdana"/>
-          <w:b/>
-          <w:sz w:val="24"/>
-          <w:szCs w:val="24"/>
-        </w:rPr>
-        <w:t>MysqlFootballerDAO</w:t>
-      </w:r>
-      <w:proofErr w:type="spellEnd"/>
-      <w:r>
-        <w:rPr>
-          <w:rFonts w:ascii="Verdana" w:hAnsi="Verdana"/>
-          <w:b/>
-          <w:sz w:val="24"/>
-          <w:szCs w:val="24"/>
-        </w:rPr>
-        <w:t>:</w:t>
-      </w:r>
-      <w:r>
-        <w:rPr>
-          <w:rFonts w:ascii="Verdana" w:hAnsi="Verdana"/>
-          <w:sz w:val="24"/>
-          <w:szCs w:val="24"/>
-        </w:rPr>
-        <w:t xml:space="preserve"> concretizza l’interfaccia </w:t>
-      </w:r>
-      <w:proofErr w:type="spellStart"/>
-      <w:r>
-        <w:rPr>
-          <w:rFonts w:ascii="Verdana" w:hAnsi="Verdana"/>
-          <w:sz w:val="24"/>
-          <w:szCs w:val="24"/>
-        </w:rPr>
-        <w:t>FootballerDAO</w:t>
-      </w:r>
-      <w:proofErr w:type="spellEnd"/>
-      <w:r>
-        <w:rPr>
-          <w:rFonts w:ascii="Verdana" w:hAnsi="Verdana"/>
-          <w:sz w:val="24"/>
-          <w:szCs w:val="24"/>
-        </w:rPr>
-        <w:t xml:space="preserve"> implementando le operazioni per la persistenza degli oggetti con l’utilizzo della tecnologia </w:t>
-      </w:r>
-      <w:proofErr w:type="spellStart"/>
-      <w:r>
-        <w:rPr>
-          <w:rFonts w:ascii="Verdana" w:hAnsi="Verdana"/>
-          <w:sz w:val="24"/>
-          <w:szCs w:val="24"/>
-        </w:rPr>
-        <w:t>Mysql</w:t>
-      </w:r>
-      <w:proofErr w:type="spellEnd"/>
-      <w:r>
-        <w:rPr>
-          <w:rFonts w:ascii="Verdana" w:hAnsi="Verdana"/>
-          <w:sz w:val="24"/>
-          <w:szCs w:val="24"/>
-        </w:rPr>
-        <w:t>.</w:t>
-      </w:r>
+          <w:b/>
+          <w:sz w:val="24"/>
+          <w:szCs w:val="24"/>
+        </w:rPr>
+      </w:pPr>
     </w:p>
     <w:p>
       <w:pPr>
@@ -492,25 +454,7 @@
           <w:sz w:val="24"/>
           <w:szCs w:val="24"/>
         </w:rPr>
-        <w:t>Football</w:t>
-      </w:r>
-      <w:r>
-        <w:rPr>
-          <w:rFonts w:ascii="Verdana" w:hAnsi="Verdana"/>
-          <w:b/>
-          <w:sz w:val="24"/>
-          <w:szCs w:val="24"/>
-        </w:rPr>
-        <w:t>er</w:t>
-      </w:r>
-      <w:r>
-        <w:rPr>
-          <w:rFonts w:ascii="Verdana" w:hAnsi="Verdana"/>
-          <w:b/>
-          <w:sz w:val="24"/>
-          <w:szCs w:val="24"/>
-        </w:rPr>
-        <w:t>TO</w:t>
+        <w:t>FootballTeamDAO</w:t>
       </w:r>
       <w:proofErr w:type="spellEnd"/>
       <w:r>
@@ -528,78 +472,70 @@
           <w:sz w:val="24"/>
           <w:szCs w:val="24"/>
         </w:rPr>
-        <w:t xml:space="preserve">definisce la struttura dati contenente tutte le informazioni relative ad </w:t>
-      </w:r>
-      <w:proofErr w:type="gramStart"/>
-      <w:r>
-        <w:rPr>
-          <w:rFonts w:ascii="Verdana" w:hAnsi="Verdana"/>
-          <w:sz w:val="24"/>
-          <w:szCs w:val="24"/>
-        </w:rPr>
-        <w:t xml:space="preserve">una </w:t>
-      </w:r>
-      <w:r>
-        <w:rPr>
-          <w:rFonts w:ascii="Verdana" w:hAnsi="Verdana"/>
-          <w:sz w:val="24"/>
-          <w:szCs w:val="24"/>
-        </w:rPr>
-        <w:t>calciatore</w:t>
-      </w:r>
-      <w:proofErr w:type="gramEnd"/>
-      <w:r>
-        <w:rPr>
-          <w:rFonts w:ascii="Verdana" w:hAnsi="Verdana"/>
-          <w:sz w:val="24"/>
-          <w:szCs w:val="24"/>
-        </w:rPr>
-        <w:t xml:space="preserve">. </w:t>
+        <w:t xml:space="preserve">definisce le operazioni per la </w:t>
+      </w:r>
+      <w:r>
+        <w:rPr>
+          <w:rFonts w:ascii="Verdana" w:hAnsi="Verdana"/>
+          <w:sz w:val="24"/>
+          <w:szCs w:val="24"/>
+        </w:rPr>
+        <w:t>manipolazione</w:t>
+      </w:r>
+      <w:r>
+        <w:rPr>
+          <w:rFonts w:ascii="Verdana" w:hAnsi="Verdana"/>
+          <w:sz w:val="24"/>
+          <w:szCs w:val="24"/>
+        </w:rPr>
+        <w:t xml:space="preserve"> de</w:t>
+      </w:r>
+      <w:r>
+        <w:rPr>
+          <w:rFonts w:ascii="Verdana" w:hAnsi="Verdana"/>
+          <w:sz w:val="24"/>
+          <w:szCs w:val="24"/>
+        </w:rPr>
+        <w:t>i dati persistenti</w:t>
+      </w:r>
+      <w:r>
+        <w:rPr>
+          <w:rFonts w:ascii="Verdana" w:hAnsi="Verdana"/>
+          <w:sz w:val="24"/>
+          <w:szCs w:val="24"/>
+        </w:rPr>
+        <w:t xml:space="preserve"> relativ</w:t>
+      </w:r>
+      <w:r>
+        <w:rPr>
+          <w:rFonts w:ascii="Verdana" w:hAnsi="Verdana"/>
+          <w:sz w:val="24"/>
+          <w:szCs w:val="24"/>
+        </w:rPr>
+        <w:t>i</w:t>
+      </w:r>
+      <w:r>
+        <w:rPr>
+          <w:rFonts w:ascii="Verdana" w:hAnsi="Verdana"/>
+          <w:sz w:val="24"/>
+          <w:szCs w:val="24"/>
+        </w:rPr>
+        <w:t xml:space="preserve"> alle squadre di calcio.</w:t>
       </w:r>
     </w:p>
     <w:p>
       <w:pPr>
         <w:spacing w:after="0"/>
-        <w:jc w:val="both"/>
-        <w:rPr>
-          <w:rFonts w:ascii="Verdana" w:hAnsi="Verdana"/>
-          <w:sz w:val="24"/>
-          <w:szCs w:val="24"/>
-        </w:rPr>
-      </w:pPr>
-      <w:proofErr w:type="spellStart"/>
-      <w:r>
-        <w:rPr>
-          <w:rFonts w:ascii="Verdana" w:hAnsi="Verdana"/>
-          <w:b/>
-          <w:sz w:val="24"/>
-          <w:szCs w:val="24"/>
-        </w:rPr>
-        <w:t>DataSource</w:t>
-      </w:r>
-      <w:proofErr w:type="spellEnd"/>
-      <w:r>
-        <w:rPr>
-          <w:rFonts w:ascii="Verdana" w:hAnsi="Verdana"/>
-          <w:b/>
-          <w:sz w:val="24"/>
-          <w:szCs w:val="24"/>
-        </w:rPr>
-        <w:t xml:space="preserve">: </w:t>
-      </w:r>
-      <w:r>
-        <w:rPr>
-          <w:rFonts w:ascii="Verdana" w:hAnsi="Verdana"/>
-          <w:sz w:val="24"/>
-          <w:szCs w:val="24"/>
-        </w:rPr>
-        <w:t>rappresenta l’implementazione di un data source, in particolare di un database relazionale.</w:t>
-      </w:r>
+        <w:rPr>
+          <w:rFonts w:ascii="Verdana" w:hAnsi="Verdana"/>
+          <w:sz w:val="24"/>
+          <w:szCs w:val="24"/>
+        </w:rPr>
+      </w:pPr>
     </w:p>
     <w:p>
       <w:pPr>
         <w:spacing w:after="0"/>
-        <w:jc w:val="both"/>
         <w:rPr>
           <w:rFonts w:ascii="Verdana" w:hAnsi="Verdana"/>
           <w:sz w:val="24"/>
@@ -614,7 +550,7 @@
           <w:sz w:val="24"/>
           <w:szCs w:val="24"/>
         </w:rPr>
-        <w:t>ResultSet</w:t>
+        <w:t>FootballerDAO</w:t>
       </w:r>
       <w:proofErr w:type="spellEnd"/>
       <w:r>
@@ -632,28 +568,439 @@
           <w:sz w:val="24"/>
           <w:szCs w:val="24"/>
         </w:rPr>
-        <w:t xml:space="preserve"> contiene tutte le informazioni ottenute mediante l’esecuzione di una </w:t>
-      </w:r>
+        <w:t xml:space="preserve"> definisce le operazioni per la </w:t>
+      </w:r>
+      <w:r>
+        <w:rPr>
+          <w:rFonts w:ascii="Verdana" w:hAnsi="Verdana"/>
+          <w:sz w:val="24"/>
+          <w:szCs w:val="24"/>
+        </w:rPr>
+        <w:t>manipolazione dei dati persistenti relativi</w:t>
+      </w:r>
+      <w:r>
+        <w:rPr>
+          <w:rFonts w:ascii="Verdana" w:hAnsi="Verdana"/>
+          <w:sz w:val="24"/>
+          <w:szCs w:val="24"/>
+        </w:rPr>
+        <w:t xml:space="preserve"> ai calciatori.</w:t>
+      </w:r>
+    </w:p>
+    <w:p>
+      <w:pPr>
+        <w:spacing w:after="0"/>
+        <w:rPr>
+          <w:rFonts w:ascii="Verdana" w:hAnsi="Verdana"/>
+          <w:sz w:val="24"/>
+          <w:szCs w:val="24"/>
+        </w:rPr>
+      </w:pPr>
+    </w:p>
+    <w:p>
+      <w:pPr>
+        <w:spacing w:after="0"/>
+        <w:rPr>
+          <w:rFonts w:ascii="Verdana" w:hAnsi="Verdana"/>
+          <w:sz w:val="24"/>
+          <w:szCs w:val="24"/>
+        </w:rPr>
+      </w:pPr>
       <w:proofErr w:type="spellStart"/>
       <w:r>
         <w:rPr>
           <w:rFonts w:ascii="Verdana" w:hAnsi="Verdana"/>
-          <w:sz w:val="24"/>
-          <w:szCs w:val="24"/>
-        </w:rPr>
-        <w:t>query</w:t>
+          <w:b/>
+          <w:sz w:val="24"/>
+          <w:szCs w:val="24"/>
+        </w:rPr>
+        <w:t>FootballTeamTO</w:t>
       </w:r>
       <w:proofErr w:type="spellEnd"/>
       <w:r>
         <w:rPr>
           <w:rFonts w:ascii="Verdana" w:hAnsi="Verdana"/>
-          <w:sz w:val="24"/>
-          <w:szCs w:val="24"/>
-        </w:rPr>
-        <w:t xml:space="preserve"> nei confronti del data source.</w:t>
+          <w:b/>
+          <w:sz w:val="24"/>
+          <w:szCs w:val="24"/>
+        </w:rPr>
+        <w:t xml:space="preserve">: </w:t>
+      </w:r>
+      <w:r>
+        <w:rPr>
+          <w:rFonts w:ascii="Verdana" w:hAnsi="Verdana"/>
+          <w:sz w:val="24"/>
+          <w:szCs w:val="24"/>
+        </w:rPr>
+        <w:t>contiene</w:t>
       </w:r>
       <w:bookmarkStart w:id="0" w:name="_GoBack"/>
       <w:bookmarkEnd w:id="0"/>
+      <w:r>
+        <w:rPr>
+          <w:rFonts w:ascii="Verdana" w:hAnsi="Verdana"/>
+          <w:sz w:val="24"/>
+          <w:szCs w:val="24"/>
+        </w:rPr>
+        <w:t xml:space="preserve"> le informazioni </w:t>
+      </w:r>
+      <w:r>
+        <w:rPr>
+          <w:rFonts w:ascii="Verdana" w:hAnsi="Verdana"/>
+          <w:sz w:val="24"/>
+          <w:szCs w:val="24"/>
+        </w:rPr>
+        <w:t xml:space="preserve">di una </w:t>
+      </w:r>
+      <w:r>
+        <w:rPr>
+          <w:rFonts w:ascii="Verdana" w:hAnsi="Verdana"/>
+          <w:sz w:val="24"/>
+          <w:szCs w:val="24"/>
+        </w:rPr>
+        <w:t xml:space="preserve">squadra di calcio. </w:t>
+      </w:r>
+    </w:p>
+    <w:p>
+      <w:pPr>
+        <w:spacing w:after="0"/>
+        <w:rPr>
+          <w:rFonts w:ascii="Verdana" w:hAnsi="Verdana"/>
+          <w:b/>
+          <w:sz w:val="24"/>
+          <w:szCs w:val="24"/>
+        </w:rPr>
+      </w:pPr>
+    </w:p>
+    <w:p>
+      <w:pPr>
+        <w:spacing w:after="0"/>
+        <w:rPr>
+          <w:rFonts w:ascii="Verdana" w:hAnsi="Verdana"/>
+          <w:sz w:val="24"/>
+          <w:szCs w:val="24"/>
+        </w:rPr>
+      </w:pPr>
+      <w:proofErr w:type="spellStart"/>
+      <w:r>
+        <w:rPr>
+          <w:rFonts w:ascii="Verdana" w:hAnsi="Verdana"/>
+          <w:b/>
+          <w:sz w:val="24"/>
+          <w:szCs w:val="24"/>
+        </w:rPr>
+        <w:t>FootballerTO</w:t>
+      </w:r>
+      <w:proofErr w:type="spellEnd"/>
+      <w:r>
+        <w:rPr>
+          <w:rFonts w:ascii="Verdana" w:hAnsi="Verdana"/>
+          <w:b/>
+          <w:sz w:val="24"/>
+          <w:szCs w:val="24"/>
+        </w:rPr>
+        <w:t xml:space="preserve">: </w:t>
+      </w:r>
+      <w:r>
+        <w:rPr>
+          <w:rFonts w:ascii="Verdana" w:hAnsi="Verdana"/>
+          <w:sz w:val="24"/>
+          <w:szCs w:val="24"/>
+        </w:rPr>
+        <w:t>contiene</w:t>
+      </w:r>
+      <w:r>
+        <w:rPr>
+          <w:rFonts w:ascii="Verdana" w:hAnsi="Verdana"/>
+          <w:sz w:val="24"/>
+          <w:szCs w:val="24"/>
+        </w:rPr>
+        <w:t xml:space="preserve"> le informazioni </w:t>
+      </w:r>
+      <w:r>
+        <w:rPr>
+          <w:rFonts w:ascii="Verdana" w:hAnsi="Verdana"/>
+          <w:sz w:val="24"/>
+          <w:szCs w:val="24"/>
+        </w:rPr>
+        <w:t xml:space="preserve">di un </w:t>
+      </w:r>
+      <w:r>
+        <w:rPr>
+          <w:rFonts w:ascii="Verdana" w:hAnsi="Verdana"/>
+          <w:sz w:val="24"/>
+          <w:szCs w:val="24"/>
+        </w:rPr>
+        <w:t xml:space="preserve">calciatore. </w:t>
+      </w:r>
+    </w:p>
+    <w:p>
+      <w:pPr>
+        <w:spacing w:after="0"/>
+        <w:jc w:val="both"/>
+        <w:rPr>
+          <w:rFonts w:ascii="Verdana" w:hAnsi="Verdana"/>
+          <w:b/>
+          <w:sz w:val="24"/>
+          <w:szCs w:val="24"/>
+        </w:rPr>
+      </w:pPr>
+    </w:p>
+    <w:p>
+      <w:pPr>
+        <w:spacing w:after="0"/>
+        <w:jc w:val="both"/>
+        <w:rPr>
+          <w:rFonts w:ascii="Verdana" w:hAnsi="Verdana"/>
+          <w:sz w:val="24"/>
+          <w:szCs w:val="24"/>
+        </w:rPr>
+      </w:pPr>
+      <w:proofErr w:type="spellStart"/>
+      <w:r>
+        <w:rPr>
+          <w:rFonts w:ascii="Verdana" w:hAnsi="Verdana"/>
+          <w:b/>
+          <w:sz w:val="24"/>
+          <w:szCs w:val="24"/>
+        </w:rPr>
+        <w:t>DataSource</w:t>
+      </w:r>
+      <w:proofErr w:type="spellEnd"/>
+      <w:r>
+        <w:rPr>
+          <w:rFonts w:ascii="Verdana" w:hAnsi="Verdana"/>
+          <w:b/>
+          <w:sz w:val="24"/>
+          <w:szCs w:val="24"/>
+        </w:rPr>
+        <w:t xml:space="preserve">: </w:t>
+      </w:r>
+      <w:r>
+        <w:rPr>
+          <w:rFonts w:ascii="Verdana" w:hAnsi="Verdana"/>
+          <w:sz w:val="24"/>
+          <w:szCs w:val="24"/>
+        </w:rPr>
+        <w:t xml:space="preserve">rappresenta </w:t>
+      </w:r>
+      <w:r>
+        <w:rPr>
+          <w:rFonts w:ascii="Verdana" w:hAnsi="Verdana"/>
+          <w:sz w:val="24"/>
+          <w:szCs w:val="24"/>
+        </w:rPr>
+        <w:t>un particolare</w:t>
+      </w:r>
+      <w:r>
+        <w:rPr>
+          <w:rFonts w:ascii="Verdana" w:hAnsi="Verdana"/>
+          <w:sz w:val="24"/>
+          <w:szCs w:val="24"/>
+        </w:rPr>
+        <w:t xml:space="preserve"> data source</w:t>
+      </w:r>
+      <w:r>
+        <w:rPr>
+          <w:rFonts w:ascii="Verdana" w:hAnsi="Verdana"/>
+          <w:sz w:val="24"/>
+          <w:szCs w:val="24"/>
+        </w:rPr>
+        <w:t>.</w:t>
+      </w:r>
+    </w:p>
+    <w:p>
+      <w:pPr>
+        <w:spacing w:after="0"/>
+        <w:jc w:val="both"/>
+        <w:rPr>
+          <w:rFonts w:ascii="Verdana" w:hAnsi="Verdana"/>
+          <w:b/>
+          <w:sz w:val="24"/>
+          <w:szCs w:val="24"/>
+        </w:rPr>
+      </w:pPr>
+    </w:p>
+    <w:p>
+      <w:pPr>
+        <w:spacing w:after="0"/>
+        <w:jc w:val="both"/>
+        <w:rPr>
+          <w:rFonts w:ascii="Verdana" w:hAnsi="Verdana"/>
+          <w:sz w:val="24"/>
+          <w:szCs w:val="24"/>
+        </w:rPr>
+      </w:pPr>
+      <w:proofErr w:type="spellStart"/>
+      <w:r>
+        <w:rPr>
+          <w:rFonts w:ascii="Verdana" w:hAnsi="Verdana"/>
+          <w:b/>
+          <w:sz w:val="24"/>
+          <w:szCs w:val="24"/>
+        </w:rPr>
+        <w:t>ResultSet</w:t>
+      </w:r>
+      <w:proofErr w:type="spellEnd"/>
+      <w:r>
+        <w:rPr>
+          <w:rFonts w:ascii="Verdana" w:hAnsi="Verdana"/>
+          <w:b/>
+          <w:sz w:val="24"/>
+          <w:szCs w:val="24"/>
+        </w:rPr>
+        <w:t>:</w:t>
+      </w:r>
+      <w:r>
+        <w:rPr>
+          <w:rFonts w:ascii="Verdana" w:hAnsi="Verdana"/>
+          <w:sz w:val="24"/>
+          <w:szCs w:val="24"/>
+        </w:rPr>
+        <w:t xml:space="preserve"> contiene</w:t>
+      </w:r>
+      <w:r>
+        <w:rPr>
+          <w:rFonts w:ascii="Verdana" w:hAnsi="Verdana"/>
+          <w:sz w:val="24"/>
+          <w:szCs w:val="24"/>
+        </w:rPr>
+        <w:t xml:space="preserve"> i dati</w:t>
+      </w:r>
+      <w:r>
+        <w:rPr>
+          <w:rFonts w:ascii="Verdana" w:hAnsi="Verdana"/>
+          <w:sz w:val="24"/>
+          <w:szCs w:val="24"/>
+        </w:rPr>
+        <w:t xml:space="preserve"> </w:t>
+      </w:r>
+      <w:r>
+        <w:rPr>
+          <w:rFonts w:ascii="Verdana" w:hAnsi="Verdana"/>
+          <w:sz w:val="24"/>
+          <w:szCs w:val="24"/>
+        </w:rPr>
+        <w:t>di risposta di</w:t>
+      </w:r>
+      <w:r>
+        <w:rPr>
+          <w:rFonts w:ascii="Verdana" w:hAnsi="Verdana"/>
+          <w:sz w:val="24"/>
+          <w:szCs w:val="24"/>
+        </w:rPr>
+        <w:t xml:space="preserve"> una </w:t>
+      </w:r>
+      <w:proofErr w:type="spellStart"/>
+      <w:r>
+        <w:rPr>
+          <w:rFonts w:ascii="Verdana" w:hAnsi="Verdana"/>
+          <w:sz w:val="24"/>
+          <w:szCs w:val="24"/>
+        </w:rPr>
+        <w:t>query</w:t>
+      </w:r>
+      <w:proofErr w:type="spellEnd"/>
+      <w:r>
+        <w:rPr>
+          <w:rFonts w:ascii="Verdana" w:hAnsi="Verdana"/>
+          <w:sz w:val="24"/>
+          <w:szCs w:val="24"/>
+        </w:rPr>
+        <w:t xml:space="preserve"> </w:t>
+      </w:r>
+      <w:r>
+        <w:rPr>
+          <w:rFonts w:ascii="Verdana" w:hAnsi="Verdana"/>
+          <w:sz w:val="24"/>
+          <w:szCs w:val="24"/>
+        </w:rPr>
+        <w:t>al</w:t>
+      </w:r>
+      <w:r>
+        <w:rPr>
+          <w:rFonts w:ascii="Verdana" w:hAnsi="Verdana"/>
+          <w:sz w:val="24"/>
+          <w:szCs w:val="24"/>
+        </w:rPr>
+        <w:t xml:space="preserve"> data source.</w:t>
+      </w:r>
+    </w:p>
+    <w:p>
+      <w:pPr>
+        <w:spacing w:after="0"/>
+        <w:rPr>
+          <w:rFonts w:ascii="Verdana" w:hAnsi="Verdana"/>
+          <w:b/>
+          <w:sz w:val="24"/>
+          <w:szCs w:val="24"/>
+        </w:rPr>
+      </w:pPr>
+    </w:p>
+    <w:p>
+      <w:pPr>
+        <w:spacing w:after="0"/>
+        <w:rPr>
+          <w:rFonts w:ascii="Verdana" w:hAnsi="Verdana"/>
+          <w:sz w:val="24"/>
+          <w:szCs w:val="24"/>
+        </w:rPr>
+      </w:pPr>
+      <w:proofErr w:type="spellStart"/>
+      <w:r>
+        <w:rPr>
+          <w:rFonts w:ascii="Verdana" w:hAnsi="Verdana"/>
+          <w:b/>
+          <w:sz w:val="24"/>
+          <w:szCs w:val="24"/>
+        </w:rPr>
+        <w:t>DAOFactoryMethodHandler</w:t>
+      </w:r>
+      <w:proofErr w:type="spellEnd"/>
+      <w:r>
+        <w:rPr>
+          <w:rFonts w:ascii="Verdana" w:hAnsi="Verdana"/>
+          <w:b/>
+          <w:sz w:val="24"/>
+          <w:szCs w:val="24"/>
+        </w:rPr>
+        <w:t>:</w:t>
+      </w:r>
+      <w:r>
+        <w:rPr>
+          <w:rFonts w:ascii="Verdana" w:hAnsi="Verdana"/>
+          <w:sz w:val="24"/>
+          <w:szCs w:val="24"/>
+        </w:rPr>
+        <w:t xml:space="preserve"> richiede l’accesso al data source per ottenere e</w:t>
+      </w:r>
+      <w:r>
+        <w:rPr>
+          <w:rFonts w:ascii="Verdana" w:hAnsi="Verdana"/>
+          <w:sz w:val="24"/>
+          <w:szCs w:val="24"/>
+        </w:rPr>
+        <w:t>/o</w:t>
+      </w:r>
+      <w:r>
+        <w:rPr>
+          <w:rFonts w:ascii="Verdana" w:hAnsi="Verdana"/>
+          <w:sz w:val="24"/>
+          <w:szCs w:val="24"/>
+        </w:rPr>
+        <w:t xml:space="preserve"> memorizzare informazioni relative alle squadre di calcio e ai relativi calciatori. </w:t>
+      </w:r>
+    </w:p>
+    <w:p>
+      <w:pPr>
+        <w:spacing w:after="0"/>
+        <w:jc w:val="both"/>
+        <w:rPr>
+          <w:rFonts w:ascii="Verdana" w:hAnsi="Verdana"/>
+          <w:sz w:val="24"/>
+          <w:szCs w:val="24"/>
+        </w:rPr>
+      </w:pPr>
     </w:p>
     <w:sectPr>
       <w:pgSz w:w="11906" w:h="16838"/>
@@ -2064,7 +2411,7 @@
 </file>
 
 <file path=customXml/itemProps1.xml><?xml version="1.0" encoding="utf-8"?>
-<ds:datastoreItem xmlns:ds="http://schemas.openxmlformats.org/officeDocument/2006/customXml" ds:itemID="{9CC2383F-45E2-47B2-B641-7318C4F8A673}">
+<ds:datastoreItem xmlns:ds="http://schemas.openxmlformats.org/officeDocument/2006/customXml" ds:itemID="{47832716-4E3B-4BE0-B174-C759DA884427}">
   <ds:schemaRefs>
     <ds:schemaRef ds:uri="http://schemas.openxmlformats.org/officeDocument/2006/bibliography"/>
   </ds:schemaRefs>

</xml_diff>